<commit_message>
ferdig løsning pwm kanaler
</commit_message>
<xml_diff>
--- a/ESP32_Øving1.docx
+++ b/ESP32_Øving1.docx
@@ -2971,7 +2971,21 @@
           <w:rFonts w:ascii="Times New Roman" w:hAnsi="Times New Roman" w:cs="Times New Roman"/>
           <w:lang w:val="nb-NO"/>
         </w:rPr>
-        <w:t xml:space="preserve">Fig c. ESP32 kobler seg til 2.4 </w:t>
+        <w:t xml:space="preserve">Fig </w:t>
+      </w:r>
+      <w:r>
+        <w:rPr>
+          <w:rFonts w:ascii="Times New Roman" w:hAnsi="Times New Roman" w:cs="Times New Roman"/>
+          <w:lang w:val="nb-NO"/>
+        </w:rPr>
+        <w:t>1</w:t>
+      </w:r>
+      <w:r>
+        <w:rPr>
+          <w:rFonts w:ascii="Times New Roman" w:hAnsi="Times New Roman" w:cs="Times New Roman"/>
+          <w:lang w:val="nb-NO"/>
+        </w:rPr>
+        <w:t xml:space="preserve">. ESP32 kobler seg til 2.4 </w:t>
       </w:r>
       <w:proofErr w:type="spellStart"/>
       <w:r>
@@ -3065,7 +3079,21 @@
           <w:rFonts w:ascii="Times New Roman" w:hAnsi="Times New Roman" w:cs="Times New Roman"/>
           <w:lang w:val="nb-NO"/>
         </w:rPr>
-        <w:t>Fig d. ESP32 klarer ikke å koble til 5GHz (ventet for 1 minutt)</w:t>
+        <w:t xml:space="preserve">Fig </w:t>
+      </w:r>
+      <w:r>
+        <w:rPr>
+          <w:rFonts w:ascii="Times New Roman" w:hAnsi="Times New Roman" w:cs="Times New Roman"/>
+          <w:lang w:val="nb-NO"/>
+        </w:rPr>
+        <w:t>2</w:t>
+      </w:r>
+      <w:r>
+        <w:rPr>
+          <w:rFonts w:ascii="Times New Roman" w:hAnsi="Times New Roman" w:cs="Times New Roman"/>
+          <w:lang w:val="nb-NO"/>
+        </w:rPr>
+        <w:t>. ESP32 klarer ikke å koble til 5GHz (ventet for 1 minutt)</w:t>
       </w:r>
     </w:p>
     <w:p>
@@ -3362,7 +3390,21 @@
           <w:rFonts w:ascii="Times New Roman" w:hAnsi="Times New Roman" w:cs="Times New Roman"/>
           <w:lang w:val="nb-NO"/>
         </w:rPr>
-        <w:t xml:space="preserve">Fig x. </w:t>
+        <w:t xml:space="preserve">Fig </w:t>
+      </w:r>
+      <w:r>
+        <w:rPr>
+          <w:rFonts w:ascii="Times New Roman" w:hAnsi="Times New Roman" w:cs="Times New Roman"/>
+          <w:lang w:val="nb-NO"/>
+        </w:rPr>
+        <w:t>3</w:t>
+      </w:r>
+      <w:r>
+        <w:rPr>
+          <w:rFonts w:ascii="Times New Roman" w:hAnsi="Times New Roman" w:cs="Times New Roman"/>
+          <w:lang w:val="nb-NO"/>
+        </w:rPr>
+        <w:t xml:space="preserve">. </w:t>
       </w:r>
       <w:r>
         <w:rPr>
@@ -3479,7 +3521,21 @@
           <w:rFonts w:ascii="Times New Roman" w:hAnsi="Times New Roman" w:cs="Times New Roman"/>
           <w:lang w:val="nb-NO"/>
         </w:rPr>
-        <w:t>Fig y. SUCCESS-meldingen ved opplastningen til ESP32</w:t>
+        <w:t xml:space="preserve">Fig </w:t>
+      </w:r>
+      <w:r>
+        <w:rPr>
+          <w:rFonts w:ascii="Times New Roman" w:hAnsi="Times New Roman" w:cs="Times New Roman"/>
+          <w:lang w:val="nb-NO"/>
+        </w:rPr>
+        <w:t>4</w:t>
+      </w:r>
+      <w:r>
+        <w:rPr>
+          <w:rFonts w:ascii="Times New Roman" w:hAnsi="Times New Roman" w:cs="Times New Roman"/>
+          <w:lang w:val="nb-NO"/>
+        </w:rPr>
+        <w:t>. SUCCESS-meldingen ved opplastningen til ESP32</w:t>
       </w:r>
     </w:p>
     <w:p>
@@ -3573,7 +3629,21 @@
           <w:rFonts w:ascii="Times New Roman" w:hAnsi="Times New Roman" w:cs="Times New Roman"/>
           <w:lang w:val="nb-NO"/>
         </w:rPr>
-        <w:t>Fig y. Seriell-overvåking</w:t>
+        <w:t xml:space="preserve">Fig </w:t>
+      </w:r>
+      <w:r>
+        <w:rPr>
+          <w:rFonts w:ascii="Times New Roman" w:hAnsi="Times New Roman" w:cs="Times New Roman"/>
+          <w:lang w:val="nb-NO"/>
+        </w:rPr>
+        <w:t>5</w:t>
+      </w:r>
+      <w:r>
+        <w:rPr>
+          <w:rFonts w:ascii="Times New Roman" w:hAnsi="Times New Roman" w:cs="Times New Roman"/>
+          <w:lang w:val="nb-NO"/>
+        </w:rPr>
+        <w:t>. Seriell-overvåking</w:t>
       </w:r>
     </w:p>
     <w:p>
@@ -3707,7 +3777,19 @@
         <w:rPr>
           <w:lang w:val="nb-NO"/>
         </w:rPr>
-        <w:t>Fig a. Kode for variering av LED-lys med ESP32</w:t>
+        <w:t xml:space="preserve">Fig </w:t>
+      </w:r>
+      <w:r>
+        <w:rPr>
+          <w:lang w:val="nb-NO"/>
+        </w:rPr>
+        <w:t>6</w:t>
+      </w:r>
+      <w:r>
+        <w:rPr>
+          <w:lang w:val="nb-NO"/>
+        </w:rPr>
+        <w:t>. Kode for variering av LED-lys med ESP32</w:t>
       </w:r>
     </w:p>
     <w:p>
@@ -3823,7 +3905,21 @@
           <w:rFonts w:ascii="Times New Roman" w:hAnsi="Times New Roman" w:cs="Times New Roman"/>
           <w:lang w:val="nb-NO"/>
         </w:rPr>
-        <w:t xml:space="preserve">Fig b. Med </w:t>
+        <w:t xml:space="preserve">Fig </w:t>
+      </w:r>
+      <w:r>
+        <w:rPr>
+          <w:rFonts w:ascii="Times New Roman" w:hAnsi="Times New Roman" w:cs="Times New Roman"/>
+          <w:lang w:val="nb-NO"/>
+        </w:rPr>
+        <w:t>7</w:t>
+      </w:r>
+      <w:r>
+        <w:rPr>
+          <w:rFonts w:ascii="Times New Roman" w:hAnsi="Times New Roman" w:cs="Times New Roman"/>
+          <w:lang w:val="nb-NO"/>
+        </w:rPr>
+        <w:t xml:space="preserve">. Med </w:t>
       </w:r>
       <w:proofErr w:type="spellStart"/>
       <w:r>
@@ -3876,9 +3972,201 @@
         <w:lastRenderedPageBreak/>
         <w:t>Bruk en servo</w:t>
       </w:r>
-    </w:p>
-    <w:p>
-      <w:pPr>
+      <w:r>
+        <w:rPr>
+          <w:rFonts w:ascii="Times New Roman" w:hAnsi="Times New Roman" w:cs="Times New Roman"/>
+          <w:lang w:val="nb-NO"/>
+        </w:rPr>
+        <w:t xml:space="preserve"> (fungerte! Med tre kanaler for PWM, måtte velge forskjellige kanaler for LED og </w:t>
+      </w:r>
+      <w:proofErr w:type="spellStart"/>
+      <w:r>
+        <w:rPr>
+          <w:rFonts w:ascii="Times New Roman" w:hAnsi="Times New Roman" w:cs="Times New Roman"/>
+          <w:lang w:val="nb-NO"/>
+        </w:rPr>
+        <w:t>buzzer</w:t>
+      </w:r>
+      <w:proofErr w:type="spellEnd"/>
+      <w:r>
+        <w:rPr>
+          <w:rFonts w:ascii="Times New Roman" w:hAnsi="Times New Roman" w:cs="Times New Roman"/>
+          <w:lang w:val="nb-NO"/>
+        </w:rPr>
+        <w:t xml:space="preserve"> slik at det blir ingen </w:t>
+      </w:r>
+      <w:r>
+        <w:rPr>
+          <w:rFonts w:ascii="Times New Roman" w:hAnsi="Times New Roman" w:cs="Times New Roman"/>
+          <w:b/>
+          <w:bCs/>
+          <w:lang w:val="nb-NO"/>
+        </w:rPr>
+        <w:t>kanalkollisjon</w:t>
+      </w:r>
+      <w:r>
+        <w:rPr>
+          <w:rFonts w:ascii="Times New Roman" w:hAnsi="Times New Roman" w:cs="Times New Roman"/>
+          <w:lang w:val="nb-NO"/>
+        </w:rPr>
+        <w:t>)</w:t>
+      </w:r>
+    </w:p>
+    <w:p>
+      <w:pPr>
+        <w:rPr>
+          <w:rFonts w:ascii="Times New Roman" w:hAnsi="Times New Roman" w:cs="Times New Roman"/>
+          <w:lang w:val="nb-NO"/>
+        </w:rPr>
+      </w:pPr>
+    </w:p>
+    <w:p>
+      <w:pPr>
+        <w:jc w:val="center"/>
+        <w:rPr>
+          <w:rFonts w:ascii="Times New Roman" w:hAnsi="Times New Roman" w:cs="Times New Roman"/>
+          <w:lang w:val="nb-NO"/>
+        </w:rPr>
+      </w:pPr>
+      <w:r>
+        <w:rPr>
+          <w:rFonts w:ascii="Times New Roman" w:hAnsi="Times New Roman" w:cs="Times New Roman"/>
+          <w:noProof/>
+          <w:lang w:val="nb-NO"/>
+        </w:rPr>
+        <w:drawing>
+          <wp:inline distT="0" distB="0" distL="0" distR="0" wp14:anchorId="70B465E6" wp14:editId="4CB663AB">
+            <wp:extent cx="3934177" cy="2302933"/>
+            <wp:effectExtent l="0" t="0" r="3175" b="0"/>
+            <wp:docPr id="1890083990" name="Picture 6"/>
+            <wp:cNvGraphicFramePr>
+              <a:graphicFrameLocks xmlns:a="http://schemas.openxmlformats.org/drawingml/2006/main" noChangeAspect="1"/>
+            </wp:cNvGraphicFramePr>
+            <a:graphic xmlns:a="http://schemas.openxmlformats.org/drawingml/2006/main">
+              <a:graphicData uri="http://schemas.openxmlformats.org/drawingml/2006/picture">
+                <pic:pic xmlns:pic="http://schemas.openxmlformats.org/drawingml/2006/picture">
+                  <pic:nvPicPr>
+                    <pic:cNvPr id="1890083990" name="Picture 1890083990"/>
+                    <pic:cNvPicPr/>
+                  </pic:nvPicPr>
+                  <pic:blipFill>
+                    <a:blip r:embed="rId14">
+                      <a:extLst>
+                        <a:ext uri="{28A0092B-C50C-407E-A947-70E740481C1C}">
+                          <a14:useLocalDpi xmlns:a14="http://schemas.microsoft.com/office/drawing/2010/main" val="0"/>
+                        </a:ext>
+                      </a:extLst>
+                    </a:blip>
+                    <a:stretch>
+                      <a:fillRect/>
+                    </a:stretch>
+                  </pic:blipFill>
+                  <pic:spPr>
+                    <a:xfrm>
+                      <a:off x="0" y="0"/>
+                      <a:ext cx="3979352" cy="2329377"/>
+                    </a:xfrm>
+                    <a:prstGeom prst="rect">
+                      <a:avLst/>
+                    </a:prstGeom>
+                  </pic:spPr>
+                </pic:pic>
+              </a:graphicData>
+            </a:graphic>
+          </wp:inline>
+        </w:drawing>
+      </w:r>
+    </w:p>
+    <w:p>
+      <w:pPr>
+        <w:jc w:val="center"/>
+        <w:rPr>
+          <w:rFonts w:ascii="Times New Roman" w:hAnsi="Times New Roman" w:cs="Times New Roman"/>
+          <w:lang w:val="nb-NO"/>
+        </w:rPr>
+      </w:pPr>
+      <w:r>
+        <w:rPr>
+          <w:rFonts w:ascii="Times New Roman" w:hAnsi="Times New Roman" w:cs="Times New Roman"/>
+          <w:noProof/>
+          <w:lang w:val="nb-NO"/>
+        </w:rPr>
+        <w:drawing>
+          <wp:inline distT="0" distB="0" distL="0" distR="0" wp14:anchorId="7A2638D8" wp14:editId="2EE1DD32">
+            <wp:extent cx="3872089" cy="1393704"/>
+            <wp:effectExtent l="0" t="0" r="1905" b="3810"/>
+            <wp:docPr id="1352196388" name="Picture 7"/>
+            <wp:cNvGraphicFramePr>
+              <a:graphicFrameLocks xmlns:a="http://schemas.openxmlformats.org/drawingml/2006/main" noChangeAspect="1"/>
+            </wp:cNvGraphicFramePr>
+            <a:graphic xmlns:a="http://schemas.openxmlformats.org/drawingml/2006/main">
+              <a:graphicData uri="http://schemas.openxmlformats.org/drawingml/2006/picture">
+                <pic:pic xmlns:pic="http://schemas.openxmlformats.org/drawingml/2006/picture">
+                  <pic:nvPicPr>
+                    <pic:cNvPr id="1352196388" name="Picture 1352196388"/>
+                    <pic:cNvPicPr/>
+                  </pic:nvPicPr>
+                  <pic:blipFill>
+                    <a:blip r:embed="rId15" cstate="print">
+                      <a:extLst>
+                        <a:ext uri="{28A0092B-C50C-407E-A947-70E740481C1C}">
+                          <a14:useLocalDpi xmlns:a14="http://schemas.microsoft.com/office/drawing/2010/main" val="0"/>
+                        </a:ext>
+                      </a:extLst>
+                    </a:blip>
+                    <a:stretch>
+                      <a:fillRect/>
+                    </a:stretch>
+                  </pic:blipFill>
+                  <pic:spPr>
+                    <a:xfrm>
+                      <a:off x="0" y="0"/>
+                      <a:ext cx="3904799" cy="1405477"/>
+                    </a:xfrm>
+                    <a:prstGeom prst="rect">
+                      <a:avLst/>
+                    </a:prstGeom>
+                  </pic:spPr>
+                </pic:pic>
+              </a:graphicData>
+            </a:graphic>
+          </wp:inline>
+        </w:drawing>
+      </w:r>
+    </w:p>
+    <w:p>
+      <w:pPr>
+        <w:jc w:val="center"/>
+        <w:rPr>
+          <w:rFonts w:ascii="Times New Roman" w:hAnsi="Times New Roman" w:cs="Times New Roman"/>
+          <w:lang w:val="nb-NO"/>
+        </w:rPr>
+      </w:pPr>
+      <w:r>
+        <w:rPr>
+          <w:rFonts w:ascii="Times New Roman" w:hAnsi="Times New Roman" w:cs="Times New Roman"/>
+          <w:lang w:val="nb-NO"/>
+        </w:rPr>
+        <w:t xml:space="preserve">Fig </w:t>
+      </w:r>
+      <w:r>
+        <w:rPr>
+          <w:rFonts w:ascii="Times New Roman" w:hAnsi="Times New Roman" w:cs="Times New Roman"/>
+          <w:lang w:val="nb-NO"/>
+        </w:rPr>
+        <w:t>8</w:t>
+      </w:r>
+      <w:r>
+        <w:rPr>
+          <w:rFonts w:ascii="Times New Roman" w:hAnsi="Times New Roman" w:cs="Times New Roman"/>
+          <w:lang w:val="nb-NO"/>
+        </w:rPr>
+        <w:t>. Servo, LED, og Buzz tre PWM kanaler som jobber</w:t>
+      </w:r>
+    </w:p>
+    <w:p>
+      <w:pPr>
+        <w:jc w:val="center"/>
         <w:rPr>
           <w:rFonts w:ascii="Times New Roman" w:hAnsi="Times New Roman" w:cs="Times New Roman"/>
           <w:lang w:val="nb-NO"/>

</xml_diff>